<commit_message>
update to spell list
highlighted spells to be used.
</commit_message>
<xml_diff>
--- a/Lights-Spell Grids.docx
+++ b/Lights-Spell Grids.docx
@@ -4,10 +4,25 @@
   <w:body>
     <w:p>
       <w:pPr>
+        <w:tabs>
+          <w:tab w:val="left" w:pos="2843"/>
+        </w:tabs>
         <w:spacing w:after="0" w:line="240" w:lineRule="auto"/>
+        <w:rPr>
+          <w:color w:val="70AD47" w:themeColor="accent6"/>
+        </w:rPr>
       </w:pPr>
       <w:r>
+        <w:rPr>
+          <w:color w:val="70AD47" w:themeColor="accent6"/>
+        </w:rPr>
         <w:t>Wind/Air</w:t>
+      </w:r>
+      <w:r>
+        <w:rPr>
+          <w:color w:val="70AD47" w:themeColor="accent6"/>
+        </w:rPr>
+        <w:tab/>
       </w:r>
     </w:p>
     <w:tbl>
@@ -352,10 +367,25 @@
     </w:p>
     <w:p>
       <w:pPr>
+        <w:tabs>
+          <w:tab w:val="left" w:pos="3086"/>
+        </w:tabs>
         <w:spacing w:after="0" w:line="240" w:lineRule="auto"/>
+        <w:rPr>
+          <w:color w:val="70AD47" w:themeColor="accent6"/>
+        </w:rPr>
       </w:pPr>
       <w:r>
+        <w:rPr>
+          <w:color w:val="70AD47" w:themeColor="accent6"/>
+        </w:rPr>
         <w:t>Earth</w:t>
+      </w:r>
+      <w:r>
+        <w:rPr>
+          <w:color w:val="70AD47" w:themeColor="accent6"/>
+        </w:rPr>
+        <w:tab/>
       </w:r>
     </w:p>
     <w:tbl>
@@ -687,10 +717,25 @@
     </w:p>
     <w:p>
       <w:pPr>
+        <w:tabs>
+          <w:tab w:val="left" w:pos="2431"/>
+        </w:tabs>
         <w:spacing w:after="0" w:line="240" w:lineRule="auto"/>
+        <w:rPr>
+          <w:color w:val="70AD47" w:themeColor="accent6"/>
+        </w:rPr>
       </w:pPr>
       <w:r>
+        <w:rPr>
+          <w:color w:val="70AD47" w:themeColor="accent6"/>
+        </w:rPr>
         <w:t>Fire</w:t>
+      </w:r>
+      <w:r>
+        <w:rPr>
+          <w:color w:val="70AD47" w:themeColor="accent6"/>
+        </w:rPr>
+        <w:tab/>
       </w:r>
     </w:p>
     <w:tbl>
@@ -1013,13 +1058,22 @@
     <w:p>
       <w:pPr>
         <w:spacing w:after="0" w:line="240" w:lineRule="auto"/>
+        <w:rPr>
+          <w:color w:val="70AD47" w:themeColor="accent6"/>
+        </w:rPr>
       </w:pPr>
     </w:p>
     <w:p>
       <w:pPr>
         <w:spacing w:after="0" w:line="240" w:lineRule="auto"/>
+        <w:rPr>
+          <w:color w:val="70AD47" w:themeColor="accent6"/>
+        </w:rPr>
       </w:pPr>
       <w:r>
+        <w:rPr>
+          <w:color w:val="70AD47" w:themeColor="accent6"/>
+        </w:rPr>
         <w:t>Water</w:t>
       </w:r>
     </w:p>
@@ -1045,38 +1099,74 @@
           <w:tcPr>
             <w:tcW w:w="303" w:type="dxa"/>
           </w:tcPr>
-          <w:p/>
-        </w:tc>
-        <w:tc>
-          <w:tcPr>
-            <w:tcW w:w="303" w:type="dxa"/>
-          </w:tcPr>
-          <w:p/>
-        </w:tc>
-        <w:tc>
-          <w:tcPr>
-            <w:tcW w:w="303" w:type="dxa"/>
-          </w:tcPr>
-          <w:p/>
-        </w:tc>
-        <w:tc>
-          <w:tcPr>
-            <w:tcW w:w="303" w:type="dxa"/>
-          </w:tcPr>
-          <w:p/>
+          <w:p>
+            <w:pPr>
+              <w:rPr>
+                <w:color w:val="70AD47" w:themeColor="accent6"/>
+              </w:rPr>
+            </w:pPr>
+          </w:p>
+        </w:tc>
+        <w:tc>
+          <w:tcPr>
+            <w:tcW w:w="303" w:type="dxa"/>
+          </w:tcPr>
+          <w:p>
+            <w:pPr>
+              <w:rPr>
+                <w:color w:val="70AD47" w:themeColor="accent6"/>
+              </w:rPr>
+            </w:pPr>
+          </w:p>
+        </w:tc>
+        <w:tc>
+          <w:tcPr>
+            <w:tcW w:w="303" w:type="dxa"/>
+          </w:tcPr>
+          <w:p>
+            <w:pPr>
+              <w:rPr>
+                <w:color w:val="70AD47" w:themeColor="accent6"/>
+              </w:rPr>
+            </w:pPr>
+          </w:p>
+        </w:tc>
+        <w:tc>
+          <w:tcPr>
+            <w:tcW w:w="303" w:type="dxa"/>
+          </w:tcPr>
+          <w:p>
+            <w:pPr>
+              <w:rPr>
+                <w:color w:val="70AD47" w:themeColor="accent6"/>
+              </w:rPr>
+            </w:pPr>
+          </w:p>
         </w:tc>
         <w:tc>
           <w:tcPr>
             <w:tcW w:w="303" w:type="dxa"/>
             <w:shd w:val="clear" w:color="auto" w:fill="000000" w:themeFill="text1"/>
           </w:tcPr>
-          <w:p/>
-        </w:tc>
-        <w:tc>
-          <w:tcPr>
-            <w:tcW w:w="303" w:type="dxa"/>
-          </w:tcPr>
-          <w:p/>
+          <w:p>
+            <w:pPr>
+              <w:rPr>
+                <w:color w:val="70AD47" w:themeColor="accent6"/>
+              </w:rPr>
+            </w:pPr>
+          </w:p>
+        </w:tc>
+        <w:tc>
+          <w:tcPr>
+            <w:tcW w:w="303" w:type="dxa"/>
+          </w:tcPr>
+          <w:p>
+            <w:pPr>
+              <w:rPr>
+                <w:color w:val="70AD47" w:themeColor="accent6"/>
+              </w:rPr>
+            </w:pPr>
+          </w:p>
         </w:tc>
       </w:tr>
       <w:tr>
@@ -2742,8 +2832,16 @@
     <w:p>
       <w:pPr>
         <w:spacing w:after="0" w:line="240" w:lineRule="auto"/>
+        <w:rPr>
+          <w:b/>
+          <w:color w:val="70AD47" w:themeColor="accent6"/>
+        </w:rPr>
       </w:pPr>
       <w:r>
+        <w:rPr>
+          <w:b/>
+          <w:color w:val="70AD47" w:themeColor="accent6"/>
+        </w:rPr>
         <w:t>Sword</w:t>
       </w:r>
     </w:p>
@@ -3817,14 +3915,26 @@
     <w:p>
       <w:pPr>
         <w:spacing w:after="0" w:line="240" w:lineRule="auto"/>
+        <w:rPr>
+          <w:color w:val="70AD47" w:themeColor="accent6"/>
+        </w:rPr>
       </w:pPr>
       <w:r>
+        <w:rPr>
+          <w:color w:val="70AD47" w:themeColor="accent6"/>
+        </w:rPr>
         <w:t>Wand</w:t>
       </w:r>
       <w:r>
+        <w:rPr>
+          <w:color w:val="70AD47" w:themeColor="accent6"/>
+        </w:rPr>
         <w:t>/Staff</w:t>
       </w:r>
       <w:r>
+        <w:rPr>
+          <w:color w:val="70AD47" w:themeColor="accent6"/>
+        </w:rPr>
         <w:t>/Lightning</w:t>
       </w:r>
     </w:p>
@@ -4005,13 +4115,6 @@
         <w:tc>
           <w:tcPr>
             <w:tcW w:w="303" w:type="dxa"/>
-            <w:shd w:val="clear" w:color="auto" w:fill="5B9BD5" w:themeFill="accent1"/>
-          </w:tcPr>
-          <w:p/>
-        </w:tc>
-        <w:tc>
-          <w:tcPr>
-            <w:tcW w:w="303" w:type="dxa"/>
             <w:shd w:val="clear" w:color="auto" w:fill="FFFFFF" w:themeFill="background1"/>
           </w:tcPr>
           <w:p/>
@@ -4020,6 +4123,13 @@
           <w:tcPr>
             <w:tcW w:w="303" w:type="dxa"/>
             <w:shd w:val="clear" w:color="auto" w:fill="FFFFFF" w:themeFill="background1"/>
+          </w:tcPr>
+          <w:p/>
+        </w:tc>
+        <w:tc>
+          <w:tcPr>
+            <w:tcW w:w="303" w:type="dxa"/>
+            <w:shd w:val="clear" w:color="auto" w:fill="5B9BD5" w:themeFill="accent1"/>
           </w:tcPr>
           <w:p/>
         </w:tc>
@@ -4184,8 +4294,14 @@
     <w:p>
       <w:pPr>
         <w:spacing w:after="0" w:line="240" w:lineRule="auto"/>
+        <w:rPr>
+          <w:color w:val="70AD47" w:themeColor="accent6"/>
+        </w:rPr>
       </w:pPr>
       <w:r>
+        <w:rPr>
+          <w:color w:val="70AD47" w:themeColor="accent6"/>
+        </w:rPr>
         <w:t>Cups</w:t>
       </w:r>
     </w:p>
@@ -4424,7 +4540,10 @@
           <w:tcPr>
             <w:tcW w:w="303" w:type="dxa"/>
           </w:tcPr>
-          <w:p/>
+          <w:p>
+            <w:bookmarkStart w:id="0" w:name="_GoBack"/>
+            <w:bookmarkEnd w:id="0"/>
+          </w:p>
         </w:tc>
         <w:tc>
           <w:tcPr>
@@ -4511,17 +4630,17 @@
     <w:p>
       <w:pPr>
         <w:spacing w:after="0" w:line="240" w:lineRule="auto"/>
+        <w:rPr>
+          <w:b/>
+          <w:color w:val="70AD47" w:themeColor="accent6"/>
+        </w:rPr>
       </w:pPr>
       <w:r>
-        <w:t xml:space="preserve">Pentacle (I made a </w:t>
-      </w:r>
-      <w:proofErr w:type="spellStart"/>
-      <w:r>
-        <w:t>starman</w:t>
-      </w:r>
-      <w:proofErr w:type="spellEnd"/>
-      <w:r>
-        <w:t xml:space="preserve"> from Mario and didn’t realize it until 2/3 the way through. Lol)</w:t>
+        <w:rPr>
+          <w:b/>
+          <w:color w:val="70AD47" w:themeColor="accent6"/>
+        </w:rPr>
+        <w:t>Pentacle (I made a starman from Mario and didn’t realize it until 2/3 the way through. Lol)</w:t>
       </w:r>
     </w:p>
     <w:tbl>
@@ -4927,15 +5046,7 @@
         <w:spacing w:after="0" w:line="240" w:lineRule="auto"/>
       </w:pPr>
       <w:r>
-        <w:t>Erase/</w:t>
-      </w:r>
-      <w:proofErr w:type="gramStart"/>
-      <w:r>
-        <w:t>Sigma(</w:t>
-      </w:r>
-      <w:proofErr w:type="gramEnd"/>
-      <w:r>
-        <w:t>summation/Combine/Fuse)?</w:t>
+        <w:t>Erase/Sigma(summation/Combine/Fuse)?</w:t>
       </w:r>
     </w:p>
     <w:tbl>
@@ -5966,8 +6077,14 @@
     <w:p>
       <w:pPr>
         <w:spacing w:after="0" w:line="240" w:lineRule="auto"/>
+        <w:rPr>
+          <w:color w:val="00B050"/>
+        </w:rPr>
       </w:pPr>
       <w:r>
+        <w:rPr>
+          <w:color w:val="00B050"/>
+        </w:rPr>
         <w:t>Mark</w:t>
       </w:r>
     </w:p>
@@ -6329,8 +6446,16 @@
     <w:p>
       <w:pPr>
         <w:spacing w:after="0" w:line="240" w:lineRule="auto"/>
+        <w:rPr>
+          <w:b/>
+          <w:color w:val="FFC000" w:themeColor="accent4"/>
+        </w:rPr>
       </w:pPr>
       <w:r>
+        <w:rPr>
+          <w:b/>
+          <w:color w:val="FFC000" w:themeColor="accent4"/>
+        </w:rPr>
         <w:t>Spirit</w:t>
       </w:r>
     </w:p>
@@ -6679,8 +6804,14 @@
     <w:p>
       <w:pPr>
         <w:spacing w:after="0" w:line="240" w:lineRule="auto"/>
+        <w:rPr>
+          <w:color w:val="00B050"/>
+        </w:rPr>
       </w:pPr>
       <w:r>
+        <w:rPr>
+          <w:color w:val="00B050"/>
+        </w:rPr>
         <w:t>Hold</w:t>
       </w:r>
     </w:p>
@@ -8060,8 +8191,14 @@
     <w:p>
       <w:pPr>
         <w:spacing w:after="0" w:line="240" w:lineRule="auto"/>
+        <w:rPr>
+          <w:color w:val="00B050"/>
+        </w:rPr>
       </w:pPr>
       <w:r>
+        <w:rPr>
+          <w:color w:val="00B050"/>
+        </w:rPr>
         <w:t>Growth</w:t>
       </w:r>
     </w:p>
@@ -8799,8 +8936,6 @@
       <w:pPr>
         <w:spacing w:after="0" w:line="240" w:lineRule="auto"/>
       </w:pPr>
-      <w:bookmarkStart w:id="0" w:name="_GoBack"/>
-      <w:bookmarkEnd w:id="0"/>
     </w:p>
     <w:p>
       <w:pPr>
@@ -10288,8 +10423,14 @@
     <w:p>
       <w:pPr>
         <w:spacing w:after="0" w:line="240" w:lineRule="auto"/>
+        <w:rPr>
+          <w:color w:val="00B050"/>
+        </w:rPr>
       </w:pPr>
       <w:r>
+        <w:rPr>
+          <w:color w:val="00B050"/>
+        </w:rPr>
         <w:t>Charm</w:t>
       </w:r>
     </w:p>
@@ -11430,4 +11571,16 @@
     </a:ext>
   </a:extLst>
 </a:theme>
+</file>
+
+<file path=customXml/item1.xml><?xml version="1.0" encoding="utf-8"?>
+<b:Sources xmlns:b="http://schemas.openxmlformats.org/officeDocument/2006/bibliography" xmlns="http://schemas.openxmlformats.org/officeDocument/2006/bibliography" SelectedStyle="\APASixthEditionOfficeOnline.xsl" StyleName="APA" Version="6"/>
+</file>
+
+<file path=customXml/itemProps1.xml><?xml version="1.0" encoding="utf-8"?>
+<ds:datastoreItem xmlns:ds="http://schemas.openxmlformats.org/officeDocument/2006/customXml" ds:itemID="{159BC6EA-6031-4B5C-A46A-AE229D6F4889}">
+  <ds:schemaRefs>
+    <ds:schemaRef ds:uri="http://schemas.openxmlformats.org/officeDocument/2006/bibliography"/>
+  </ds:schemaRefs>
+</ds:datastoreItem>
 </file>
</xml_diff>